<commit_message>
Datum in doku eingetragen
</commit_message>
<xml_diff>
--- a/docs/Dokumentation.docx
+++ b/docs/Dokumentation.docx
@@ -84,7 +84,7 @@
           <w:sz w:val="32"/>
           <w:szCs w:val="32"/>
         </w:rPr>
-        <w:t>Datum</w:t>
+        <w:t>10.06.2020</w:t>
       </w:r>
     </w:p>
     <w:p>
@@ -311,7 +311,7 @@
         </w:rPr>
         <w:t xml:space="preserve">ein </w:t>
       </w:r>
-      <w:hyperlink r:id="rId5" w:tooltip="Schlachtschiff" w:history="1">
+      <w:hyperlink r:id="rId6" w:tooltip="Schlachtschiff" w:history="1">
         <w:r>
           <w:rPr>
             <w:rFonts w:ascii="Arial" w:hAnsi="Arial" w:cs="Arial"/>
@@ -368,7 +368,7 @@
         </w:rPr>
         <w:t xml:space="preserve">zwei </w:t>
       </w:r>
-      <w:hyperlink r:id="rId6" w:tooltip="Kreuzer (Schiffstyp)" w:history="1">
+      <w:hyperlink r:id="rId7" w:tooltip="Kreuzer (Schiffstyp)" w:history="1">
         <w:r>
           <w:rPr>
             <w:rFonts w:ascii="Arial" w:hAnsi="Arial" w:cs="Arial"/>
@@ -425,7 +425,7 @@
         </w:rPr>
         <w:t xml:space="preserve">drei </w:t>
       </w:r>
-      <w:hyperlink r:id="rId7" w:tooltip="Zerstörer" w:history="1">
+      <w:hyperlink r:id="rId8" w:tooltip="Zerstörer" w:history="1">
         <w:r>
           <w:rPr>
             <w:rFonts w:ascii="Arial" w:hAnsi="Arial" w:cs="Arial"/>
@@ -482,7 +482,7 @@
         </w:rPr>
         <w:t xml:space="preserve">vier </w:t>
       </w:r>
-      <w:hyperlink r:id="rId8" w:tooltip="U-Boot" w:history="1">
+      <w:hyperlink r:id="rId9" w:tooltip="U-Boot" w:history="1">
         <w:r>
           <w:rPr>
             <w:rFonts w:ascii="Arial" w:hAnsi="Arial" w:cs="Arial"/>
@@ -1197,15 +1197,7 @@
           <w:sz w:val="24"/>
           <w:szCs w:val="24"/>
         </w:rPr>
-        <w:t xml:space="preserve">, </w:t>
-      </w:r>
-      <w:r>
-        <w:rPr>
-          <w:rFonts w:ascii="Arial" w:hAnsi="Arial" w:cs="Arial"/>
-          <w:sz w:val="24"/>
-          <w:szCs w:val="24"/>
-        </w:rPr>
-        <w:t>Spiellogik</w:t>
+        <w:t>, Spiellogik</w:t>
       </w:r>
     </w:p>
     <w:p>
@@ -2673,4 +2665,16 @@
     </a:ext>
   </a:extLst>
 </a:theme>
+</file>
+
+<file path=customXml/item1.xml><?xml version="1.0" encoding="utf-8"?>
+<b:Sources xmlns:b="http://schemas.openxmlformats.org/officeDocument/2006/bibliography" xmlns="http://schemas.openxmlformats.org/officeDocument/2006/bibliography" SelectedStyle="\APASixthEditionOfficeOnline.xsl" StyleName="APA" Version="6"/>
+</file>
+
+<file path=customXml/itemProps1.xml><?xml version="1.0" encoding="utf-8"?>
+<ds:datastoreItem xmlns:ds="http://schemas.openxmlformats.org/officeDocument/2006/customXml" ds:itemID="{C0AC41E4-1212-4677-BC36-856A3910CD5B}">
+  <ds:schemaRefs>
+    <ds:schemaRef ds:uri="http://schemas.openxmlformats.org/officeDocument/2006/bibliography"/>
+  </ds:schemaRefs>
+</ds:datastoreItem>
 </file>
</xml_diff>